<commit_message>
Add Paragrahs to Introduction
</commit_message>
<xml_diff>
--- a/Balancing_Innovation_and_Security_-_Chideraa_Ude.docx
+++ b/Balancing_Innovation_and_Security_-_Chideraa_Ude.docx
@@ -69,7 +69,7 @@
       <w:pPr>
         <w:pStyle w:val="ListParagraph"/>
         <w:numPr>
-          <w:ilvl w:val="0"/>
+          <w:ilvl w:val="1"/>
           <w:numId w:val="1"/>
         </w:numPr>
         <w:jc w:val="both"/>
@@ -85,8 +85,33 @@
           <w:sz w:val="24"/>
           <w:szCs w:val="24"/>
         </w:rPr>
-        <w:t>Body</w:t>
+        <w:t>Lead</w:t>
       </w:r>
+    </w:p>
+    <w:p>
+      <w:pPr>
+        <w:pStyle w:val="ListParagraph"/>
+        <w:numPr>
+          <w:ilvl w:val="1"/>
+          <w:numId w:val="1"/>
+        </w:numPr>
+        <w:jc w:val="both"/>
+        <w:rPr>
+          <w:rFonts w:ascii="Times New Roman" w:hAnsi="Times New Roman" w:cs="Times New Roman"/>
+          <w:sz w:val="24"/>
+          <w:szCs w:val="24"/>
+        </w:rPr>
+      </w:pPr>
+      <w:r>
+        <w:rPr>
+          <w:rFonts w:ascii="Times New Roman" w:hAnsi="Times New Roman" w:cs="Times New Roman"/>
+          <w:sz w:val="24"/>
+          <w:szCs w:val="24"/>
+        </w:rPr>
+        <w:t>Ending</w:t>
+      </w:r>
+      <w:bookmarkStart w:id="0" w:name="_GoBack"/>
+      <w:bookmarkEnd w:id="0"/>
     </w:p>
     <w:p>
       <w:pPr>
@@ -108,10 +133,31 @@
           <w:sz w:val="24"/>
           <w:szCs w:val="24"/>
         </w:rPr>
+        <w:t>Body</w:t>
+      </w:r>
+    </w:p>
+    <w:p>
+      <w:pPr>
+        <w:pStyle w:val="ListParagraph"/>
+        <w:numPr>
+          <w:ilvl w:val="0"/>
+          <w:numId w:val="1"/>
+        </w:numPr>
+        <w:jc w:val="both"/>
+        <w:rPr>
+          <w:rFonts w:ascii="Times New Roman" w:hAnsi="Times New Roman" w:cs="Times New Roman"/>
+          <w:sz w:val="24"/>
+          <w:szCs w:val="24"/>
+        </w:rPr>
+      </w:pPr>
+      <w:r>
+        <w:rPr>
+          <w:rFonts w:ascii="Times New Roman" w:hAnsi="Times New Roman" w:cs="Times New Roman"/>
+          <w:sz w:val="24"/>
+          <w:szCs w:val="24"/>
+        </w:rPr>
         <w:t>Conclusion</w:t>
       </w:r>
-      <w:bookmarkStart w:id="0" w:name="_GoBack"/>
-      <w:bookmarkEnd w:id="0"/>
     </w:p>
     <w:p>
       <w:pPr>
@@ -160,7 +206,7 @@
         <w:rFonts w:ascii="Symbol" w:hAnsi="Symbol" w:hint="default"/>
       </w:rPr>
     </w:lvl>
-    <w:lvl w:ilvl="1" w:tplc="04090003" w:tentative="1">
+    <w:lvl w:ilvl="1" w:tplc="04090003">
       <w:start w:val="1"/>
       <w:numFmt w:val="bullet"/>
       <w:lvlText w:val="o"/>
@@ -964,7 +1010,7 @@
 </file>
 
 <file path=customXml/itemProps1.xml><?xml version="1.0" encoding="utf-8"?>
-<ds:datastoreItem xmlns:ds="http://schemas.openxmlformats.org/officeDocument/2006/customXml" ds:itemID="{D3BAA3E7-DEFE-45B2-B95D-34BB43002930}">
+<ds:datastoreItem xmlns:ds="http://schemas.openxmlformats.org/officeDocument/2006/customXml" ds:itemID="{2863E415-1B1B-4414-9DAF-C66B0EA2F76E}">
   <ds:schemaRefs>
     <ds:schemaRef ds:uri="http://schemas.openxmlformats.org/officeDocument/2006/bibliography"/>
   </ds:schemaRefs>

</xml_diff>

<commit_message>
Add Paragraphs to Conclusion
</commit_message>
<xml_diff>
--- a/Balancing_Innovation_and_Security_-_Chideraa_Ude.docx
+++ b/Balancing_Innovation_and_Security_-_Chideraa_Ude.docx
@@ -110,8 +110,6 @@
         </w:rPr>
         <w:t>Ending</w:t>
       </w:r>
-      <w:bookmarkStart w:id="0" w:name="_GoBack"/>
-      <w:bookmarkEnd w:id="0"/>
     </w:p>
     <w:p>
       <w:pPr>
@@ -158,6 +156,56 @@
         </w:rPr>
         <w:t>Conclusion</w:t>
       </w:r>
+    </w:p>
+    <w:p>
+      <w:pPr>
+        <w:pStyle w:val="ListParagraph"/>
+        <w:numPr>
+          <w:ilvl w:val="1"/>
+          <w:numId w:val="1"/>
+        </w:numPr>
+        <w:jc w:val="both"/>
+        <w:rPr>
+          <w:rFonts w:ascii="Times New Roman" w:hAnsi="Times New Roman" w:cs="Times New Roman"/>
+          <w:sz w:val="24"/>
+          <w:szCs w:val="24"/>
+        </w:rPr>
+      </w:pPr>
+      <w:proofErr w:type="spellStart"/>
+      <w:r>
+        <w:rPr>
+          <w:rFonts w:ascii="Times New Roman" w:hAnsi="Times New Roman" w:cs="Times New Roman"/>
+          <w:sz w:val="24"/>
+          <w:szCs w:val="24"/>
+        </w:rPr>
+        <w:t>Summarise</w:t>
+      </w:r>
+      <w:proofErr w:type="spellEnd"/>
+    </w:p>
+    <w:p>
+      <w:pPr>
+        <w:pStyle w:val="ListParagraph"/>
+        <w:numPr>
+          <w:ilvl w:val="1"/>
+          <w:numId w:val="1"/>
+        </w:numPr>
+        <w:jc w:val="both"/>
+        <w:rPr>
+          <w:rFonts w:ascii="Times New Roman" w:hAnsi="Times New Roman" w:cs="Times New Roman"/>
+          <w:sz w:val="24"/>
+          <w:szCs w:val="24"/>
+        </w:rPr>
+      </w:pPr>
+      <w:r>
+        <w:rPr>
+          <w:rFonts w:ascii="Times New Roman" w:hAnsi="Times New Roman" w:cs="Times New Roman"/>
+          <w:sz w:val="24"/>
+          <w:szCs w:val="24"/>
+        </w:rPr>
+        <w:t>Discuss</w:t>
+      </w:r>
+      <w:bookmarkStart w:id="0" w:name="_GoBack"/>
+      <w:bookmarkEnd w:id="0"/>
     </w:p>
     <w:p>
       <w:pPr>
@@ -1010,7 +1058,7 @@
 </file>
 
 <file path=customXml/itemProps1.xml><?xml version="1.0" encoding="utf-8"?>
-<ds:datastoreItem xmlns:ds="http://schemas.openxmlformats.org/officeDocument/2006/customXml" ds:itemID="{2863E415-1B1B-4414-9DAF-C66B0EA2F76E}">
+<ds:datastoreItem xmlns:ds="http://schemas.openxmlformats.org/officeDocument/2006/customXml" ds:itemID="{8AA31412-90F9-4311-A228-9C1248D34E9B}">
   <ds:schemaRefs>
     <ds:schemaRef ds:uri="http://schemas.openxmlformats.org/officeDocument/2006/bibliography"/>
   </ds:schemaRefs>

</xml_diff>